<commit_message>
Update 8/14/2023 7:29PM EST
Update as of 7:29PM EST on 8/14/2023.
</commit_message>
<xml_diff>
--- a/VIRTUAL ENVIRONMENT PREVENTION SECURITY SYSTEMS/20230814 - MCE123 Technology Development - Virtual Environment Prevention Security Systems - v1.0.0.1.docx
+++ b/VIRTUAL ENVIRONMENT PREVENTION SECURITY SYSTEMS/20230814 - MCE123 Technology Development - Virtual Environment Prevention Security Systems - v1.0.0.1.docx
@@ -207,7 +207,7 @@
           <w:sz w:val="28"/>
           <w:szCs w:val="28"/>
         </w:rPr>
-        <w:t>8/14/2023 7:24:38 PM</w:t>
+        <w:t>8/14/2023 7:28:41 PM</w:t>
       </w:r>
     </w:p>
     <w:p>
@@ -502,6 +502,7 @@
         </w:rPr>
         <w:t>NEVER BE ALLOWED</w:t>
       </w:r>
+      <w:proofErr w:type="gramStart"/>
       <w:r>
         <w:rPr>
           <w:rFonts w:ascii="Courier New" w:hAnsi="Courier New" w:cs="Courier New"/>
@@ -516,7 +517,11 @@
         <w:t xml:space="preserve">, </w:t>
       </w:r>
       <w:r>
-        <w:t xml:space="preserve">                               </w:t>
+        <w:t xml:space="preserve">  </w:t>
+      </w:r>
+      <w:proofErr w:type="gramEnd"/>
+      <w:r>
+        <w:t xml:space="preserve">                             </w:t>
       </w:r>
       <w:r>
         <w:t xml:space="preserve">        </w:t>
@@ -593,6 +598,7 @@
         </w:rPr>
         <w:t xml:space="preserve"> </w:t>
       </w:r>
+      <w:proofErr w:type="gramStart"/>
       <w:r>
         <w:rPr>
           <w:b/>
@@ -608,6 +614,7 @@
         </w:rPr>
         <w:t>;</w:t>
       </w:r>
+      <w:proofErr w:type="gramEnd"/>
     </w:p>
     <w:p>
       <w:pPr>
@@ -647,14 +654,23 @@
           <w:bCs/>
           <w:color w:val="FF0000"/>
         </w:rPr>
-        <w:t>AVATAR ENVIRONMENT</w:t>
-      </w:r>
+        <w:t xml:space="preserve">AVATAR </w:t>
+      </w:r>
+      <w:proofErr w:type="gramStart"/>
       <w:r>
         <w:rPr>
           <w:b/>
           <w:bCs/>
           <w:color w:val="FF0000"/>
         </w:rPr>
+        <w:t>ENVIRONMENT</w:t>
+      </w:r>
+      <w:r>
+        <w:rPr>
+          <w:b/>
+          <w:bCs/>
+          <w:color w:val="FF0000"/>
+        </w:rPr>
         <w:t>S</w:t>
       </w:r>
       <w:r>
@@ -664,6 +680,7 @@
         </w:rPr>
         <w:t>;</w:t>
       </w:r>
+      <w:proofErr w:type="gramEnd"/>
     </w:p>
     <w:p>
       <w:pPr>
@@ -703,7 +720,16 @@
           <w:bCs/>
           <w:color w:val="FF0000"/>
         </w:rPr>
-        <w:t>DIGITAL ENVIRONMENTS</w:t>
+        <w:t xml:space="preserve">DIGITAL </w:t>
+      </w:r>
+      <w:proofErr w:type="gramStart"/>
+      <w:r>
+        <w:rPr>
+          <w:b/>
+          <w:bCs/>
+          <w:color w:val="FF0000"/>
+        </w:rPr>
+        <w:t>ENVIRONMENTS</w:t>
       </w:r>
       <w:r>
         <w:rPr>
@@ -712,6 +738,73 @@
         </w:rPr>
         <w:t>;</w:t>
       </w:r>
+      <w:proofErr w:type="gramEnd"/>
+    </w:p>
+    <w:p>
+      <w:pPr>
+        <w:ind w:left="360"/>
+        <w:jc w:val="both"/>
+        <w:rPr>
+          <w:b/>
+          <w:bCs/>
+        </w:rPr>
+      </w:pPr>
+      <w:r>
+        <w:tab/>
+      </w:r>
+      <w:r>
+        <w:rPr>
+          <w:u w:val="single"/>
+        </w:rPr>
+        <w:t>PREVENTION SECURITY SYSTEM</w:t>
+      </w:r>
+      <w:r>
+        <w:t>:</w:t>
+      </w:r>
+      <w:r>
+        <w:t xml:space="preserve"> </w:t>
+      </w:r>
+      <w:r>
+        <w:rPr>
+          <w:b/>
+          <w:bCs/>
+          <w:color w:val="FF0000"/>
+        </w:rPr>
+        <w:t xml:space="preserve">ANY </w:t>
+      </w:r>
+      <w:r>
+        <w:rPr>
+          <w:b/>
+          <w:bCs/>
+          <w:color w:val="FF0000"/>
+        </w:rPr>
+        <w:t>GRAVATAR</w:t>
+      </w:r>
+      <w:r>
+        <w:rPr>
+          <w:b/>
+          <w:bCs/>
+          <w:color w:val="FF0000"/>
+        </w:rPr>
+        <w:t xml:space="preserve"> </w:t>
+      </w:r>
+      <w:proofErr w:type="gramStart"/>
+      <w:r>
+        <w:rPr>
+          <w:b/>
+          <w:bCs/>
+          <w:color w:val="FF0000"/>
+        </w:rPr>
+        <w:t>ENVIRONMENTS</w:t>
+      </w:r>
+      <w:r>
+        <w:rPr>
+          <w:b/>
+          <w:bCs/>
+        </w:rPr>
+        <w:t>;</w:t>
+      </w:r>
+      <w:proofErr w:type="gramEnd"/>
     </w:p>
     <w:p>
       <w:pPr>
@@ -748,14 +841,23 @@
           <w:bCs/>
           <w:color w:val="FF0000"/>
         </w:rPr>
-        <w:t>VIRTUAL ENVIRONMENT</w:t>
-      </w:r>
+        <w:t xml:space="preserve">VIRTUAL </w:t>
+      </w:r>
+      <w:proofErr w:type="gramStart"/>
       <w:r>
         <w:rPr>
           <w:b/>
           <w:bCs/>
           <w:color w:val="FF0000"/>
         </w:rPr>
+        <w:t>ENVIRONMENT</w:t>
+      </w:r>
+      <w:r>
+        <w:rPr>
+          <w:b/>
+          <w:bCs/>
+          <w:color w:val="FF0000"/>
+        </w:rPr>
         <w:t>S</w:t>
       </w:r>
       <w:r>
@@ -765,6 +867,7 @@
         </w:rPr>
         <w:t>;</w:t>
       </w:r>
+      <w:proofErr w:type="gramEnd"/>
     </w:p>
     <w:p>
       <w:pPr>
@@ -841,6 +944,7 @@
         </w:rPr>
         <w:t xml:space="preserve"> </w:t>
       </w:r>
+      <w:proofErr w:type="gramStart"/>
       <w:r>
         <w:rPr>
           <w:b/>
@@ -864,6 +968,7 @@
         </w:rPr>
         <w:t>;</w:t>
       </w:r>
+      <w:proofErr w:type="gramEnd"/>
     </w:p>
     <w:bookmarkEnd w:id="2"/>
     <w:p>

</xml_diff>